<commit_message>
git.html modified txt file has been added
</commit_message>
<xml_diff>
--- a/Coverletter.docx
+++ b/Coverletter.docx
@@ -184,18 +184,7 @@
           <w:sz w:val="24"/>
           <w:szCs w:val="24"/>
         </w:rPr>
-        <w:t>After reviewing my resume I hope you will agree that I am that type of competent and competitive candidate for which you are looking for. I look forward to elaborating on how much specific skills and abilities will benefit your organization</w:t>
-      </w:r>
-      <w:bookmarkStart w:id="0" w:name="_GoBack"/>
-      <w:bookmarkEnd w:id="0"/>
-      <w:r>
-        <w:rPr>
-          <w:rFonts w:ascii="Times New Roman" w:eastAsia="Times New Roman" w:hAnsi="Times New Roman" w:cs="Times New Roman"/>
-          <w:color w:val="222222"/>
-          <w:sz w:val="24"/>
-          <w:szCs w:val="24"/>
-        </w:rPr>
-        <w:t>. Please contact with me at 01609558868 or via email me at </w:t>
+        <w:t>After reviewing my resume I hope you will agree that I am that type of competent and competitive candidate for which you are looking for. I look forward to elaborating on how much specific skills and abilities will benefit your organization. Please contact with me at 01609558868 or via email me at </w:t>
       </w:r>
       <w:hyperlink r:id="rId4" w:tgtFrame="_blank" w:history="1">
         <w:r>
@@ -367,8 +356,10 @@
           <w:sz w:val="24"/>
           <w:szCs w:val="24"/>
         </w:rPr>
-        <w:t>North South University </w:t>
-      </w:r>
+        <w:t xml:space="preserve">North South </w:t>
+      </w:r>
+      <w:bookmarkStart w:id="0" w:name="_GoBack"/>
+      <w:bookmarkEnd w:id="0"/>
     </w:p>
     <w:p>
       <w:pPr>

</xml_diff>